<commit_message>
Styleguide überarbeitet; muss noch verschönert werden
</commit_message>
<xml_diff>
--- a/Entwurfsphase/Styleguide.docx
+++ b/Entwurfsphase/Styleguide.docx
@@ -80,7 +80,20 @@
         <w:ind w:left="1418" w:hanging="284"/>
       </w:pPr>
       <w:r>
-        <w:t>Größe:11</w:t>
+        <w:t>Größe:14</w:t>
+      </w:r>
+    </w:p>
+    <w:p>
+      <w:pPr>
+        <w:pStyle w:val="Listenabsatz"/>
+        <w:numPr>
+          <w:ilvl w:val="0"/>
+          <w:numId w:val="1"/>
+        </w:numPr>
+        <w:ind w:left="1418" w:hanging="284"/>
+      </w:pPr>
+      <w:r>
+        <w:t>Sprache: Deutsch</w:t>
       </w:r>
     </w:p>
     <w:p>
@@ -109,11 +122,12 @@
       <w:r>
         <w:t>egliedert. Navigationsbaum (links), Arbeitsbereich (</w:t>
       </w:r>
-      <w:proofErr w:type="spellStart"/>
-      <w:r>
-        <w:t>mitte</w:t>
-      </w:r>
-      <w:proofErr w:type="spellEnd"/>
+      <w:r>
+        <w:t>M</w:t>
+      </w:r>
+      <w:r>
+        <w:t>itte</w:t>
+      </w:r>
       <w:r>
         <w:t>), Hilfe?/</w:t>
       </w:r>
@@ -137,23 +151,405 @@
         <w:pStyle w:val="Listenabsatz"/>
       </w:pPr>
       <w:r>
-        <w:t>- Fenstergröße:  800*600.</w:t>
-      </w:r>
-    </w:p>
-    <w:p>
-      <w:pPr>
-        <w:pStyle w:val="Listenabsatz"/>
-      </w:pPr>
-    </w:p>
-    <w:p>
-      <w:pPr>
-        <w:pStyle w:val="Listenabsatz"/>
-      </w:pPr>
-      <w:r>
-        <w:t>Navigationsbaum</w:t>
-      </w:r>
-      <w:r>
-        <w:t xml:space="preserve"> (Kasten)</w:t>
+        <w:t xml:space="preserve">- </w:t>
+      </w:r>
+      <w:r>
+        <w:t>Fenstergröße:  1000*75</w:t>
+      </w:r>
+      <w:r>
+        <w:t>0.</w:t>
+      </w:r>
+    </w:p>
+    <w:p>
+      <w:pPr>
+        <w:pStyle w:val="Listenabsatz"/>
+      </w:pPr>
+    </w:p>
+    <w:p>
+      <w:pPr>
+        <w:pStyle w:val="Listenabsatz"/>
+      </w:pPr>
+      <w:r>
+        <w:t>Navigationsbaum:</w:t>
+      </w:r>
+    </w:p>
+    <w:p>
+      <w:pPr>
+        <w:pStyle w:val="Listenabsatz"/>
+      </w:pPr>
+      <w:r>
+        <w:tab/>
+        <w:t>- Größe: 190*</w:t>
+      </w:r>
+      <w:r>
+        <w:t>70</w:t>
+      </w:r>
+      <w:r>
+        <w:t>0</w:t>
+      </w:r>
+    </w:p>
+    <w:p>
+      <w:pPr>
+        <w:pStyle w:val="Listenabsatz"/>
+      </w:pPr>
+      <w:r>
+        <w:tab/>
+        <w:t xml:space="preserve">- Hintergrundfarbe: </w:t>
+      </w:r>
+      <w:proofErr w:type="spellStart"/>
+      <w:r>
+        <w:t>interactive</w:t>
+      </w:r>
+      <w:proofErr w:type="spellEnd"/>
+      <w:r>
+        <w:t xml:space="preserve"> </w:t>
+      </w:r>
+      <w:proofErr w:type="spellStart"/>
+      <w:r>
+        <w:t>caption</w:t>
+      </w:r>
+      <w:proofErr w:type="spellEnd"/>
+      <w:r>
+        <w:t xml:space="preserve"> (</w:t>
+      </w:r>
+      <w:r>
+        <w:t>#</w:t>
+      </w:r>
+      <w:proofErr w:type="spellStart"/>
+      <w:r>
+        <w:t>bfcddb</w:t>
+      </w:r>
+      <w:proofErr w:type="spellEnd"/>
+      <w:r>
+        <w:t>)</w:t>
+      </w:r>
+    </w:p>
+    <w:p>
+      <w:pPr>
+        <w:pStyle w:val="Listenabsatz"/>
+      </w:pPr>
+      <w:r>
+        <w:tab/>
+        <w:t xml:space="preserve">- </w:t>
+      </w:r>
+      <w:r>
+        <w:t xml:space="preserve">Abstände: Links: </w:t>
+      </w:r>
+      <w:r>
+        <w:t xml:space="preserve"> 9</w:t>
+      </w:r>
+      <w:r>
+        <w:tab/>
+        <w:t>Rechts:</w:t>
+      </w:r>
+      <w:r>
+        <w:t xml:space="preserve">  </w:t>
+      </w:r>
+      <w:r>
+        <w:t>12</w:t>
+      </w:r>
+      <w:r>
+        <w:tab/>
+        <w:t>Oben:</w:t>
+      </w:r>
+      <w:r>
+        <w:tab/>
+      </w:r>
+      <w:r>
+        <w:t>1</w:t>
+      </w:r>
+      <w:r>
+        <w:t>0</w:t>
+      </w:r>
+      <w:r>
+        <w:tab/>
+        <w:t>Unten:</w:t>
+      </w:r>
+      <w:r>
+        <w:t xml:space="preserve">  </w:t>
+      </w:r>
+      <w:r>
+        <w:t>13</w:t>
+      </w:r>
+    </w:p>
+    <w:p>
+      <w:pPr>
+        <w:pStyle w:val="Listenabsatz"/>
+      </w:pPr>
+      <w:r>
+        <w:tab/>
+        <w:t>- Kasten besitzt eine schwarze Umrandung (</w:t>
+      </w:r>
+      <w:proofErr w:type="spellStart"/>
+      <w:r>
+        <w:t>LineBorder</w:t>
+      </w:r>
+      <w:proofErr w:type="spellEnd"/>
+      <w:r>
+        <w:t>: 1Pixel breit)</w:t>
+      </w:r>
+    </w:p>
+    <w:p>
+      <w:pPr>
+        <w:pStyle w:val="Listenabsatz"/>
+      </w:pPr>
+      <w:r>
+        <w:tab/>
+        <w:t xml:space="preserve">- Beinhaltet </w:t>
+      </w:r>
+      <w:proofErr w:type="spellStart"/>
+      <w:r>
+        <w:t>JTree</w:t>
+      </w:r>
+      <w:proofErr w:type="spellEnd"/>
+    </w:p>
+    <w:p>
+      <w:pPr>
+        <w:pStyle w:val="Listenabsatz"/>
+      </w:pPr>
+      <w:r>
+        <w:tab/>
+        <w:t xml:space="preserve">- Navigationsbaum selbst besteht aus zwei Ebenen. Oberste Ebene immer "Aktionen" </w:t>
+      </w:r>
+      <w:r>
+        <w:tab/>
+        <w:t xml:space="preserve">  und darunter folgen die Aktionen</w:t>
+      </w:r>
+    </w:p>
+    <w:p>
+      <w:pPr>
+        <w:pStyle w:val="Listenabsatz"/>
+      </w:pPr>
+      <w:r>
+        <w:tab/>
+        <w:t xml:space="preserve">- </w:t>
+      </w:r>
+      <w:proofErr w:type="spellStart"/>
+      <w:r>
+        <w:t>JPanel</w:t>
+      </w:r>
+      <w:proofErr w:type="spellEnd"/>
+      <w:r>
+        <w:t xml:space="preserve"> besitzt eine schwarze Umrandung (</w:t>
+      </w:r>
+      <w:proofErr w:type="spellStart"/>
+      <w:r>
+        <w:t>LineBorder</w:t>
+      </w:r>
+      <w:proofErr w:type="spellEnd"/>
+      <w:r>
+        <w:t>: 1Pixel breit)</w:t>
+      </w:r>
+    </w:p>
+    <w:p>
+      <w:pPr>
+        <w:pStyle w:val="Listenabsatz"/>
+      </w:pPr>
+    </w:p>
+    <w:p>
+      <w:pPr>
+        <w:pStyle w:val="Listenabsatz"/>
+      </w:pPr>
+      <w:r>
+        <w:t>Überschriftenfeld (Zeile):</w:t>
+      </w:r>
+    </w:p>
+    <w:p>
+      <w:pPr>
+        <w:pStyle w:val="Listenabsatz"/>
+      </w:pPr>
+      <w:r>
+        <w:tab/>
+        <w:t>- Größe: 620*30</w:t>
+      </w:r>
+    </w:p>
+    <w:p>
+      <w:pPr>
+        <w:pStyle w:val="Listenabsatz"/>
+      </w:pPr>
+      <w:r>
+        <w:tab/>
+        <w:t xml:space="preserve">- Hintergrundfarbe: </w:t>
+      </w:r>
+      <w:r>
+        <w:t>#f0f0f0</w:t>
+      </w:r>
+    </w:p>
+    <w:p>
+      <w:pPr>
+        <w:pStyle w:val="Listenabsatz"/>
+      </w:pPr>
+      <w:r>
+        <w:tab/>
+        <w:t>- Abstände: Links:  10</w:t>
+      </w:r>
+      <w:r>
+        <w:tab/>
+        <w:t>Rechts:</w:t>
+      </w:r>
+      <w:r>
+        <w:tab/>
+        <w:t xml:space="preserve"> 10</w:t>
+      </w:r>
+      <w:r>
+        <w:tab/>
+        <w:t xml:space="preserve">Oben:  12 </w:t>
+      </w:r>
+      <w:r>
+        <w:tab/>
+        <w:t>Unten: 10</w:t>
+      </w:r>
+    </w:p>
+    <w:p>
+      <w:pPr>
+        <w:pStyle w:val="Listenabsatz"/>
+      </w:pPr>
+    </w:p>
+    <w:p>
+      <w:pPr>
+        <w:pStyle w:val="Listenabsatz"/>
+      </w:pPr>
+      <w:r>
+        <w:t>Arbeitsfeld:</w:t>
+      </w:r>
+    </w:p>
+    <w:p>
+      <w:pPr>
+        <w:pStyle w:val="Listenabsatz"/>
+      </w:pPr>
+      <w:r>
+        <w:tab/>
+        <w:t>- Größe: 620*660</w:t>
+      </w:r>
+    </w:p>
+    <w:p>
+      <w:pPr>
+        <w:pStyle w:val="Listenabsatz"/>
+      </w:pPr>
+      <w:r>
+        <w:tab/>
+        <w:t xml:space="preserve">- Hintergrundfarbe: </w:t>
+      </w:r>
+      <w:proofErr w:type="spellStart"/>
+      <w:r>
+        <w:t>window</w:t>
+      </w:r>
+      <w:proofErr w:type="spellEnd"/>
+      <w:r>
+        <w:t xml:space="preserve"> (#</w:t>
+      </w:r>
+      <w:proofErr w:type="spellStart"/>
+      <w:r>
+        <w:t>ffffff</w:t>
+      </w:r>
+      <w:proofErr w:type="spellEnd"/>
+      <w:r>
+        <w:t>)</w:t>
+      </w:r>
+    </w:p>
+    <w:p>
+      <w:pPr>
+        <w:pStyle w:val="Listenabsatz"/>
+      </w:pPr>
+      <w:r>
+        <w:tab/>
+        <w:t xml:space="preserve">- Abstände: Links: </w:t>
+      </w:r>
+      <w:r>
+        <w:t xml:space="preserve"> 1</w:t>
+      </w:r>
+      <w:r>
+        <w:t>0</w:t>
+      </w:r>
+      <w:r>
+        <w:tab/>
+        <w:t>Rechts:</w:t>
+      </w:r>
+      <w:r>
+        <w:tab/>
+      </w:r>
+      <w:r>
+        <w:t xml:space="preserve"> 1</w:t>
+      </w:r>
+      <w:r>
+        <w:t>0</w:t>
+      </w:r>
+      <w:r>
+        <w:tab/>
+        <w:t>Oben:  1</w:t>
+      </w:r>
+      <w:r>
+        <w:t>0</w:t>
+      </w:r>
+      <w:r>
+        <w:t xml:space="preserve"> </w:t>
+      </w:r>
+      <w:r>
+        <w:tab/>
+      </w:r>
+      <w:r>
+        <w:t>Unten:</w:t>
+      </w:r>
+      <w:r>
+        <w:t xml:space="preserve"> 13</w:t>
+      </w:r>
+    </w:p>
+    <w:p>
+      <w:pPr>
+        <w:pStyle w:val="Listenabsatz"/>
+      </w:pPr>
+      <w:r>
+        <w:tab/>
+        <w:t>- Kasten besitzt eine schwarze Umrandung (</w:t>
+      </w:r>
+      <w:proofErr w:type="spellStart"/>
+      <w:r>
+        <w:t>LineBorder</w:t>
+      </w:r>
+      <w:proofErr w:type="spellEnd"/>
+      <w:r>
+        <w:t>: 1Pixel breit)</w:t>
+      </w:r>
+    </w:p>
+    <w:p>
+      <w:pPr>
+        <w:pStyle w:val="Listenabsatz"/>
+      </w:pPr>
+      <w:r>
+        <w:tab/>
+        <w:t>- Oben ist immer eine Überschrift für die jeweilige Aktion (Erklärung)</w:t>
+      </w:r>
+    </w:p>
+    <w:p>
+      <w:pPr>
+        <w:pStyle w:val="Listenabsatz"/>
+      </w:pPr>
+    </w:p>
+    <w:p>
+      <w:pPr>
+        <w:pStyle w:val="Listenabsatz"/>
+      </w:pPr>
+      <w:r>
+        <w:t>Nachrichtenfeld</w:t>
+      </w:r>
+      <w:r>
+        <w:t xml:space="preserve"> (Nur eine </w:t>
+      </w:r>
+      <w:proofErr w:type="spellStart"/>
+      <w:r>
+        <w:t>JTextPane</w:t>
+      </w:r>
+      <w:proofErr w:type="spellEnd"/>
+      <w:r>
+        <w:t xml:space="preserve"> - nicht </w:t>
+      </w:r>
+      <w:proofErr w:type="spellStart"/>
+      <w:r>
+        <w:t>editierbar</w:t>
+      </w:r>
+      <w:proofErr w:type="spellEnd"/>
+      <w:r>
+        <w:t>)</w:t>
       </w:r>
       <w:r>
         <w:t>:</w:t>
@@ -165,44 +561,237 @@
       </w:pPr>
       <w:r>
         <w:tab/>
-        <w:t>- Größe: 190*550</w:t>
-      </w:r>
-    </w:p>
-    <w:p>
-      <w:pPr>
-        <w:pStyle w:val="Listenabsatz"/>
-      </w:pPr>
-      <w:r>
-        <w:tab/>
-        <w:t xml:space="preserve">- Hintergrundfarbe: </w:t>
-      </w:r>
-      <w:proofErr w:type="spellStart"/>
-      <w:r>
-        <w:t>interactive</w:t>
-      </w:r>
-      <w:proofErr w:type="spellEnd"/>
+        <w:t>-Größe: 150*620</w:t>
+      </w:r>
+    </w:p>
+    <w:p>
+      <w:pPr>
+        <w:pStyle w:val="Listenabsatz"/>
+      </w:pPr>
+      <w:r>
+        <w:tab/>
+      </w:r>
+      <w:r>
+        <w:t>- Abstände: Links:</w:t>
+      </w:r>
+      <w:r>
+        <w:t xml:space="preserve">  10</w:t>
+      </w:r>
       <w:r>
         <w:t xml:space="preserve"> </w:t>
       </w:r>
-      <w:proofErr w:type="spellStart"/>
-      <w:r>
-        <w:t>caption</w:t>
-      </w:r>
-      <w:proofErr w:type="spellEnd"/>
-      <w:r>
-        <w:t xml:space="preserve"> (</w:t>
-      </w:r>
-      <w:r>
-        <w:t>#</w:t>
-      </w:r>
-      <w:proofErr w:type="spellStart"/>
-      <w:r>
-        <w:t>bfcddb</w:t>
+      <w:r>
+        <w:tab/>
+        <w:t>Rechts:</w:t>
+      </w:r>
+      <w:r>
+        <w:tab/>
+      </w:r>
+      <w:r>
+        <w:t xml:space="preserve"> 9</w:t>
+      </w:r>
+      <w:r>
+        <w:tab/>
+        <w:t>Oben:</w:t>
+      </w:r>
+      <w:r>
+        <w:tab/>
+      </w:r>
+      <w:r>
+        <w:t>10</w:t>
+      </w:r>
+      <w:r>
+        <w:tab/>
+        <w:t>Unten:</w:t>
+      </w:r>
+      <w:r>
+        <w:t xml:space="preserve">  13</w:t>
+      </w:r>
+    </w:p>
+    <w:p>
+      <w:pPr>
+        <w:pStyle w:val="Listenabsatz"/>
+      </w:pPr>
+      <w:r>
+        <w:tab/>
+        <w:t>- Kasten besitzt keine Umrandung</w:t>
+      </w:r>
+    </w:p>
+    <w:p>
+      <w:pPr>
+        <w:pStyle w:val="Listenabsatz"/>
+      </w:pPr>
+      <w:r>
+        <w:tab/>
+        <w:t xml:space="preserve">- </w:t>
+      </w:r>
+      <w:proofErr w:type="spellStart"/>
+      <w:r>
+        <w:t>Tahoma</w:t>
+      </w:r>
+      <w:proofErr w:type="spellEnd"/>
+      <w:r>
+        <w:t xml:space="preserve"> 11</w:t>
+      </w:r>
+    </w:p>
+    <w:p>
+      <w:pPr>
+        <w:pStyle w:val="Listenabsatz"/>
+      </w:pPr>
+    </w:p>
+    <w:p>
+      <w:pPr>
+        <w:pStyle w:val="Listenabsatz"/>
+      </w:pPr>
+      <w:r>
+        <w:t>Rand außen:</w:t>
+      </w:r>
+    </w:p>
+    <w:p>
+      <w:pPr>
+        <w:pStyle w:val="Listenabsatz"/>
+      </w:pPr>
+      <w:r>
+        <w:tab/>
+        <w:t>- Größe: 998</w:t>
+      </w:r>
+      <w:r>
+        <w:t xml:space="preserve"> *</w:t>
+      </w:r>
+      <w:r>
+        <w:t>725</w:t>
+      </w:r>
+    </w:p>
+    <w:p>
+      <w:pPr>
+        <w:pStyle w:val="Listenabsatz"/>
+      </w:pPr>
+      <w:r>
+        <w:tab/>
+        <w:t>- Hintergrundfarbe:  #f0f0f0</w:t>
+      </w:r>
+    </w:p>
+    <w:p>
+      <w:pPr>
+        <w:pStyle w:val="Listenabsatz"/>
+      </w:pPr>
+      <w:r>
+        <w:tab/>
+        <w:t>- Kasten besitzt keine Umrandung</w:t>
+      </w:r>
+    </w:p>
+    <w:p>
+      <w:pPr>
+        <w:pStyle w:val="Listenabsatz"/>
+        <w:rPr>
+          <w:rFonts w:ascii="Arial" w:hAnsi="Arial" w:cs="Arial"/>
+          <w:lang w:eastAsia="ko-KR"/>
+        </w:rPr>
+      </w:pPr>
+    </w:p>
+    <w:p>
+      <w:pPr>
+        <w:pStyle w:val="Listenabsatz"/>
+      </w:pPr>
+      <w:r>
+        <w:t xml:space="preserve">Buttons: </w:t>
+      </w:r>
+    </w:p>
+    <w:p>
+      <w:pPr>
+        <w:pStyle w:val="Listenabsatz"/>
+      </w:pPr>
+      <w:r>
+        <w:lastRenderedPageBreak/>
+        <w:tab/>
+        <w:t>- Größe: Immer 3</w:t>
+      </w:r>
+      <w:r>
+        <w:t>0 hoch; Breite variabel (je nach Text)</w:t>
+      </w:r>
+      <w:r>
+        <w:t xml:space="preserve">aber mindestens 150Pixel. </w:t>
+      </w:r>
+    </w:p>
+    <w:p>
+      <w:pPr>
+        <w:pStyle w:val="Listenabsatz"/>
+      </w:pPr>
+      <w:r>
+        <w:tab/>
+        <w:t>- Ausnahme: "+" Button -&gt; 70 Pixel breit</w:t>
+      </w:r>
+    </w:p>
+    <w:p>
+      <w:pPr>
+        <w:pStyle w:val="Listenabsatz"/>
+      </w:pPr>
+      <w:r>
+        <w:tab/>
+        <w:t>- Hilfe?/</w:t>
+      </w:r>
+      <w:proofErr w:type="spellStart"/>
+      <w:r>
+        <w:t>Logout</w:t>
+      </w:r>
+      <w:proofErr w:type="spellEnd"/>
+      <w:r>
+        <w:t>- Button: 150*3</w:t>
+      </w:r>
+      <w:r>
+        <w:t>0 groß</w:t>
+      </w:r>
+      <w:r>
+        <w:t xml:space="preserve"> gilt ebenfalls für Speichern/Zurücksetzen/Abbrechen</w:t>
+      </w:r>
+    </w:p>
+    <w:p>
+      <w:pPr>
+        <w:pStyle w:val="Listenabsatz"/>
+      </w:pPr>
+    </w:p>
+    <w:p>
+      <w:pPr>
+        <w:pStyle w:val="Listenabsatz"/>
+      </w:pPr>
+      <w:r>
+        <w:t>Popup-Fenster</w:t>
+      </w:r>
+      <w:r>
+        <w:t>(</w:t>
+      </w:r>
+      <w:proofErr w:type="spellStart"/>
+      <w:r>
+        <w:t>JOptionPanel</w:t>
       </w:r>
       <w:proofErr w:type="spellEnd"/>
       <w:r>
         <w:t>)</w:t>
       </w:r>
+      <w:r>
+        <w:t>:</w:t>
+      </w:r>
+    </w:p>
+    <w:p>
+      <w:pPr>
+        <w:pStyle w:val="Listenabsatz"/>
+      </w:pPr>
+      <w:r>
+        <w:tab/>
+        <w:t>- Größe: 450*300</w:t>
+      </w:r>
+    </w:p>
+    <w:p>
+      <w:pPr>
+        <w:pStyle w:val="Listenabsatz"/>
+      </w:pPr>
+      <w:r>
+        <w:tab/>
+        <w:t>- Hintergrundfarbe:</w:t>
+      </w:r>
+      <w:r>
+        <w:t xml:space="preserve"> #f0f0f0</w:t>
+      </w:r>
     </w:p>
     <w:p>
       <w:pPr>
@@ -213,397 +802,15 @@
         <w:t xml:space="preserve">- </w:t>
       </w:r>
       <w:r>
-        <w:t xml:space="preserve">Abstände: Links: </w:t>
-      </w:r>
-      <w:r>
-        <w:t xml:space="preserve"> 11</w:t>
-      </w:r>
-      <w:r>
-        <w:tab/>
-        <w:t>Rechts:</w:t>
-      </w:r>
-      <w:r>
-        <w:t xml:space="preserve">  11</w:t>
-      </w:r>
-      <w:r>
-        <w:tab/>
-        <w:t>Oben:</w:t>
-      </w:r>
-      <w:r>
-        <w:tab/>
-      </w:r>
-      <w:r>
-        <w:t>11</w:t>
-      </w:r>
-      <w:r>
-        <w:tab/>
-        <w:t>Unten:</w:t>
-      </w:r>
-      <w:r>
-        <w:t xml:space="preserve">  9</w:t>
-      </w:r>
-    </w:p>
-    <w:p>
-      <w:pPr>
-        <w:pStyle w:val="Listenabsatz"/>
-      </w:pPr>
-      <w:r>
-        <w:tab/>
-        <w:t>- Kasten besitzt eine schwarze Umrandung (</w:t>
-      </w:r>
-      <w:proofErr w:type="spellStart"/>
-      <w:r>
-        <w:t>LineBorder</w:t>
-      </w:r>
-      <w:proofErr w:type="spellEnd"/>
-      <w:r>
-        <w:t>: 1Pixel breit)</w:t>
-      </w:r>
-    </w:p>
-    <w:p>
-      <w:pPr>
-        <w:pStyle w:val="Listenabsatz"/>
-      </w:pPr>
-      <w:r>
-        <w:tab/>
-        <w:t xml:space="preserve">- Navigationsbaum selbst besteht aus zwei Ebenen. Oberste Ebene immer "Aktionen" </w:t>
-      </w:r>
-      <w:r>
-        <w:tab/>
-        <w:t xml:space="preserve">  und darunter folgen die Aktionen</w:t>
-      </w:r>
-    </w:p>
-    <w:p>
-      <w:pPr>
-        <w:pStyle w:val="Listenabsatz"/>
-      </w:pPr>
-    </w:p>
-    <w:p>
-      <w:pPr>
-        <w:pStyle w:val="Listenabsatz"/>
-      </w:pPr>
-      <w:r>
-        <w:t>Arbeitsfeld:</w:t>
-      </w:r>
-    </w:p>
-    <w:p>
-      <w:pPr>
-        <w:pStyle w:val="Listenabsatz"/>
-      </w:pPr>
-      <w:r>
-        <w:tab/>
-        <w:t>- Größe: 400*500</w:t>
-      </w:r>
-    </w:p>
-    <w:p>
-      <w:pPr>
-        <w:pStyle w:val="Listenabsatz"/>
-      </w:pPr>
-      <w:r>
-        <w:tab/>
-        <w:t xml:space="preserve">- Hintergrundfarbe: </w:t>
-      </w:r>
-      <w:proofErr w:type="spellStart"/>
-      <w:r>
-        <w:t>window</w:t>
-      </w:r>
-      <w:proofErr w:type="spellEnd"/>
-      <w:r>
-        <w:t xml:space="preserve"> (#</w:t>
-      </w:r>
-      <w:proofErr w:type="spellStart"/>
-      <w:r>
-        <w:t>ffffff</w:t>
-      </w:r>
-      <w:proofErr w:type="spellEnd"/>
-      <w:r>
-        <w:t>)</w:t>
-      </w:r>
-    </w:p>
-    <w:p>
-      <w:pPr>
-        <w:pStyle w:val="Listenabsatz"/>
-      </w:pPr>
-      <w:r>
-        <w:tab/>
-        <w:t xml:space="preserve">- Abstände: Links: </w:t>
-      </w:r>
-      <w:r>
-        <w:t xml:space="preserve"> 11</w:t>
-      </w:r>
-      <w:r>
-        <w:tab/>
-        <w:t>Rechts:</w:t>
-      </w:r>
-      <w:r>
-        <w:tab/>
-      </w:r>
-      <w:r>
-        <w:t xml:space="preserve"> 11</w:t>
-      </w:r>
-      <w:r>
-        <w:tab/>
-        <w:t xml:space="preserve">Oben:  11 </w:t>
-      </w:r>
-      <w:r>
-        <w:tab/>
-      </w:r>
-      <w:r>
-        <w:t>Unten:</w:t>
-      </w:r>
-      <w:r>
-        <w:t xml:space="preserve"> 9</w:t>
-      </w:r>
-    </w:p>
-    <w:p>
-      <w:pPr>
-        <w:pStyle w:val="Listenabsatz"/>
-      </w:pPr>
-      <w:r>
-        <w:tab/>
-        <w:t>- Kasten besitzt eine schwarze Umrandung (</w:t>
-      </w:r>
-      <w:proofErr w:type="spellStart"/>
-      <w:r>
-        <w:t>LineBorder</w:t>
-      </w:r>
-      <w:proofErr w:type="spellEnd"/>
-      <w:r>
-        <w:t>: 1Pixel breit)</w:t>
-      </w:r>
-    </w:p>
-    <w:p>
-      <w:pPr>
-        <w:pStyle w:val="Listenabsatz"/>
-      </w:pPr>
-      <w:r>
-        <w:tab/>
-        <w:t>- Oben ist immer eine Überschrift für die jeweilige Aktion (Erklärung)</w:t>
-      </w:r>
-    </w:p>
-    <w:p>
-      <w:pPr>
-        <w:pStyle w:val="Listenabsatz"/>
-      </w:pPr>
-    </w:p>
-    <w:p>
-      <w:pPr>
-        <w:pStyle w:val="Listenabsatz"/>
-      </w:pPr>
-      <w:r>
-        <w:t>Nachrichtenfeld</w:t>
-      </w:r>
-      <w:r>
-        <w:t xml:space="preserve"> (Nur eine </w:t>
-      </w:r>
-      <w:proofErr w:type="spellStart"/>
-      <w:r>
-        <w:t>JTextArea</w:t>
-      </w:r>
-      <w:proofErr w:type="spellEnd"/>
-      <w:r>
-        <w:t xml:space="preserve"> - nicht </w:t>
-      </w:r>
-      <w:proofErr w:type="spellStart"/>
-      <w:r>
-        <w:t>editierbar</w:t>
-      </w:r>
-      <w:proofErr w:type="spellEnd"/>
-      <w:r>
-        <w:t>!</w:t>
-      </w:r>
-      <w:r>
-        <w:t>)</w:t>
-      </w:r>
-      <w:r>
-        <w:t>:</w:t>
-      </w:r>
-    </w:p>
-    <w:p>
-      <w:pPr>
-        <w:pStyle w:val="Listenabsatz"/>
-      </w:pPr>
-      <w:r>
-        <w:tab/>
-        <w:t>-Größe: 150*48</w:t>
-      </w:r>
-      <w:r>
-        <w:t>8</w:t>
-      </w:r>
-    </w:p>
-    <w:p>
-      <w:pPr>
-        <w:pStyle w:val="Listenabsatz"/>
-      </w:pPr>
-      <w:r>
-        <w:tab/>
-      </w:r>
-      <w:r>
-        <w:t>- Abstände: Links:</w:t>
-      </w:r>
-      <w:r>
-        <w:t xml:space="preserve">  11</w:t>
-      </w:r>
-      <w:r>
-        <w:t xml:space="preserve"> </w:t>
-      </w:r>
-      <w:r>
-        <w:tab/>
-        <w:t>Rechts:</w:t>
-      </w:r>
-      <w:r>
-        <w:tab/>
-      </w:r>
-      <w:r>
-        <w:t xml:space="preserve"> 21</w:t>
-      </w:r>
-      <w:r>
-        <w:tab/>
-        <w:t>Oben:</w:t>
-      </w:r>
-      <w:r>
-        <w:tab/>
-      </w:r>
-      <w:r>
-        <w:t>73</w:t>
-      </w:r>
-      <w:r>
-        <w:tab/>
-        <w:t>Unten:</w:t>
-      </w:r>
-      <w:r>
-        <w:t xml:space="preserve">  9</w:t>
-      </w:r>
-    </w:p>
-    <w:p>
-      <w:pPr>
-        <w:pStyle w:val="Listenabsatz"/>
-      </w:pPr>
-      <w:r>
-        <w:tab/>
-        <w:t>- Kasten besitzt keine Umrandung</w:t>
-      </w:r>
-    </w:p>
-    <w:p>
-      <w:pPr>
-        <w:pStyle w:val="Listenabsatz"/>
-      </w:pPr>
-    </w:p>
-    <w:p>
-      <w:pPr>
-        <w:pStyle w:val="Listenabsatz"/>
-      </w:pPr>
-      <w:r>
-        <w:t>Rand außen:</w:t>
-      </w:r>
-    </w:p>
-    <w:p>
-      <w:pPr>
-        <w:pStyle w:val="Listenabsatz"/>
-      </w:pPr>
-      <w:r>
-        <w:tab/>
-        <w:t>- Größe: 794 *570</w:t>
-      </w:r>
-    </w:p>
-    <w:p>
-      <w:pPr>
-        <w:pStyle w:val="Listenabsatz"/>
-      </w:pPr>
-      <w:r>
-        <w:tab/>
-        <w:t>- Hintergrundfarbe:  #f0f0f0</w:t>
-      </w:r>
-    </w:p>
-    <w:p>
-      <w:pPr>
-        <w:pStyle w:val="Listenabsatz"/>
-      </w:pPr>
-      <w:r>
-        <w:tab/>
-        <w:t>- Kasten besitzt keine Umrandung</w:t>
-      </w:r>
-    </w:p>
-    <w:p>
-      <w:pPr>
-        <w:pStyle w:val="Listenabsatz"/>
-      </w:pPr>
-    </w:p>
-    <w:p>
-      <w:pPr>
-        <w:pStyle w:val="Listenabsatz"/>
-      </w:pPr>
-      <w:r>
-        <w:t xml:space="preserve">Buttons: </w:t>
-      </w:r>
-    </w:p>
-    <w:p>
-      <w:pPr>
-        <w:pStyle w:val="Listenabsatz"/>
-      </w:pPr>
-      <w:r>
-        <w:tab/>
-        <w:t>- Größe: Immer 20 hoch; Breite variabel (je nach Text)</w:t>
-      </w:r>
-    </w:p>
-    <w:p>
-      <w:pPr>
-        <w:pStyle w:val="Listenabsatz"/>
-      </w:pPr>
-      <w:r>
-        <w:tab/>
-        <w:t>- Hilfe?/</w:t>
-      </w:r>
-      <w:proofErr w:type="spellStart"/>
-      <w:r>
-        <w:t>Logout</w:t>
-      </w:r>
-      <w:proofErr w:type="spellEnd"/>
-      <w:r>
-        <w:t>- Button: 150*20 groß</w:t>
-      </w:r>
-    </w:p>
-    <w:p>
-      <w:pPr>
-        <w:pStyle w:val="Listenabsatz"/>
-      </w:pPr>
-    </w:p>
-    <w:p>
-      <w:pPr>
-        <w:pStyle w:val="Listenabsatz"/>
-      </w:pPr>
-      <w:r>
-        <w:t>Popup-Fenster:</w:t>
-      </w:r>
-    </w:p>
-    <w:p>
-      <w:pPr>
-        <w:pStyle w:val="Listenabsatz"/>
-      </w:pPr>
-      <w:r>
-        <w:tab/>
-        <w:t>- Größe: 450*300</w:t>
-      </w:r>
-    </w:p>
-    <w:p>
-      <w:pPr>
-        <w:pStyle w:val="Listenabsatz"/>
-      </w:pPr>
-      <w:r>
-        <w:tab/>
-        <w:t>- Hintergrundfarbe:</w:t>
-      </w:r>
-      <w:r>
-        <w:t xml:space="preserve"> #f0f0f0</w:t>
-      </w:r>
-    </w:p>
-    <w:p>
-      <w:pPr>
-        <w:pStyle w:val="Listenabsatz"/>
-      </w:pPr>
-      <w:r>
-        <w:tab/>
-        <w:t>- Es stehen nur Benachrichtigungen in den Popup-Fenstern! Keine Aktionen!</w:t>
+        <w:t xml:space="preserve">Nur Bestätigung in den </w:t>
+      </w:r>
+      <w:proofErr w:type="spellStart"/>
+      <w:r>
+        <w:t>Popups</w:t>
+      </w:r>
+      <w:proofErr w:type="spellEnd"/>
+      <w:r>
+        <w:t>. Keine eigenen Eingaben</w:t>
       </w:r>
     </w:p>
     <w:p>
@@ -620,12 +827,11 @@
           <w:noProof/>
           <w:lang w:eastAsia="de-DE"/>
         </w:rPr>
-        <w:lastRenderedPageBreak/>
         <w:drawing>
           <wp:inline distT="0" distB="0" distL="0" distR="0">
             <wp:extent cx="5760720" cy="4320540"/>
             <wp:effectExtent l="19050" t="0" r="0" b="0"/>
-            <wp:docPr id="5" name="Bild 3" descr="C:\Users\nat\Desktop\screenshot2.jpg"/>
+            <wp:docPr id="1" name="Bild 1" descr="C:\Users\nat\Desktop\DHBW\fallstudie\screenshot.jpg"/>
             <wp:cNvGraphicFramePr>
               <a:graphicFrameLocks xmlns:a="http://schemas.openxmlformats.org/drawingml/2006/main" noChangeAspect="1"/>
             </wp:cNvGraphicFramePr>
@@ -633,7 +839,7 @@
               <a:graphicData uri="http://schemas.openxmlformats.org/drawingml/2006/picture">
                 <pic:pic xmlns:pic="http://schemas.openxmlformats.org/drawingml/2006/picture">
                   <pic:nvPicPr>
-                    <pic:cNvPr id="0" name="Picture 3" descr="C:\Users\nat\Desktop\screenshot2.jpg"/>
+                    <pic:cNvPr id="0" name="Picture 1" descr="C:\Users\nat\Desktop\DHBW\fallstudie\screenshot.jpg"/>
                     <pic:cNvPicPr>
                       <a:picLocks noChangeAspect="1" noChangeArrowheads="1"/>
                     </pic:cNvPicPr>
@@ -668,17 +874,21 @@
         </w:drawing>
       </w:r>
     </w:p>
+    <w:p/>
+    <w:p/>
+    <w:p/>
     <w:p>
       <w:r>
         <w:rPr>
           <w:noProof/>
           <w:lang w:eastAsia="de-DE"/>
         </w:rPr>
+        <w:lastRenderedPageBreak/>
         <w:drawing>
           <wp:inline distT="0" distB="0" distL="0" distR="0">
-            <wp:extent cx="5760720" cy="4339978"/>
+            <wp:extent cx="5760720" cy="6150203"/>
             <wp:effectExtent l="19050" t="0" r="0" b="0"/>
-            <wp:docPr id="6" name="Bild 4" descr="C:\Users\nat\Desktop\screenshot1.jpg"/>
+            <wp:docPr id="2" name="Bild 1" descr="C:\Users\nat\Desktop\DHBW\fallstudie\arbeitsfeld.jpg"/>
             <wp:cNvGraphicFramePr>
               <a:graphicFrameLocks xmlns:a="http://schemas.openxmlformats.org/drawingml/2006/main" noChangeAspect="1"/>
             </wp:cNvGraphicFramePr>
@@ -686,7 +896,7 @@
               <a:graphicData uri="http://schemas.openxmlformats.org/drawingml/2006/picture">
                 <pic:pic xmlns:pic="http://schemas.openxmlformats.org/drawingml/2006/picture">
                   <pic:nvPicPr>
-                    <pic:cNvPr id="0" name="Picture 4" descr="C:\Users\nat\Desktop\screenshot1.jpg"/>
+                    <pic:cNvPr id="0" name="Picture 1" descr="C:\Users\nat\Desktop\DHBW\fallstudie\arbeitsfeld.jpg"/>
                     <pic:cNvPicPr>
                       <a:picLocks noChangeAspect="1" noChangeArrowheads="1"/>
                     </pic:cNvPicPr>
@@ -701,7 +911,7 @@
                   <pic:spPr bwMode="auto">
                     <a:xfrm>
                       <a:off x="0" y="0"/>
-                      <a:ext cx="5760720" cy="4339978"/>
+                      <a:ext cx="5760720" cy="6150203"/>
                     </a:xfrm>
                     <a:prstGeom prst="rect">
                       <a:avLst/>
@@ -719,6 +929,80 @@
             </a:graphic>
           </wp:inline>
         </w:drawing>
+      </w:r>
+    </w:p>
+    <w:p>
+      <w:pPr>
+        <w:rPr>
+          <w:noProof/>
+          <w:lang w:eastAsia="de-DE"/>
+        </w:rPr>
+      </w:pPr>
+      <w:r>
+        <w:rPr>
+          <w:noProof/>
+          <w:lang w:eastAsia="de-DE"/>
+        </w:rPr>
+        <w:t>Bei einem Panel:</w:t>
+      </w:r>
+    </w:p>
+    <w:p>
+      <w:pPr>
+        <w:rPr>
+          <w:noProof/>
+          <w:lang w:eastAsia="de-DE"/>
+        </w:rPr>
+      </w:pPr>
+      <w:r>
+        <w:rPr>
+          <w:noProof/>
+          <w:lang w:eastAsia="de-DE"/>
+        </w:rPr>
+        <w:t xml:space="preserve">Abstände des Inhaltes zum Rand: 30 Pixel. Abstände von </w:t>
+      </w:r>
+      <w:r>
+        <w:rPr>
+          <w:noProof/>
+          <w:lang w:eastAsia="de-DE"/>
+        </w:rPr>
+        <w:t>zwei Teilen im Panel: 20 Pixel.</w:t>
+      </w:r>
+    </w:p>
+    <w:p>
+      <w:r>
+        <w:rPr>
+          <w:noProof/>
+          <w:lang w:eastAsia="de-DE"/>
+        </w:rPr>
+        <w:t>Wenn das Panel</w:t>
+      </w:r>
+      <w:r>
+        <w:rPr>
+          <w:noProof/>
+          <w:lang w:eastAsia="de-DE"/>
+        </w:rPr>
+        <w:t xml:space="preserve"> nur 1 Feld hat</w:t>
+      </w:r>
+      <w:r>
+        <w:rPr>
+          <w:noProof/>
+          <w:lang w:eastAsia="de-DE"/>
+        </w:rPr>
+        <w:t>,</w:t>
+      </w:r>
+      <w:r>
+        <w:rPr>
+          <w:noProof/>
+          <w:lang w:eastAsia="de-DE"/>
+        </w:rPr>
+        <w:t xml:space="preserve"> dann wird das in das Zentrum gesetzt. Ansonsten Abstand von </w:t>
+      </w:r>
+      <w:r>
+        <w:rPr>
+          <w:noProof/>
+          <w:lang w:eastAsia="de-DE"/>
+        </w:rPr>
+        <w:t>oben 100 Pixel. Wenn es eine Überschrift ist: 50 Pixel. Sonst immer Abstand von 50Pixel zur nächsten Zeile bzw. 20 aber durch die Höhe von 30 Pixel -&gt;50Pixel</w:t>
       </w:r>
       <w:r>
         <w:t xml:space="preserve">              </w:t>
@@ -975,7 +1259,7 @@
   <w:docDefaults>
     <w:rPrDefault>
       <w:rPr>
-        <w:rFonts w:asciiTheme="minorHAnsi" w:eastAsiaTheme="minorHAnsi" w:hAnsiTheme="minorHAnsi" w:cstheme="minorBidi"/>
+        <w:rFonts w:asciiTheme="minorHAnsi" w:eastAsia="Batang" w:hAnsiTheme="minorHAnsi" w:cstheme="minorBidi"/>
         <w:sz w:val="22"/>
         <w:szCs w:val="22"/>
         <w:lang w:val="de-DE" w:eastAsia="en-US" w:bidi="ar-SA"/>
@@ -1491,7 +1775,7 @@
 </file>
 
 <file path=customXml/itemProps1.xml><?xml version="1.0" encoding="utf-8"?>
-<ds:datastoreItem xmlns:ds="http://schemas.openxmlformats.org/officeDocument/2006/customXml" ds:itemID="{9C74CDED-3DDD-43D8-BEEB-66B42F0C83EE}">
+<ds:datastoreItem xmlns:ds="http://schemas.openxmlformats.org/officeDocument/2006/customXml" ds:itemID="{69DB694B-084B-4D3E-9A13-0ED32DD9DAEC}">
   <ds:schemaRefs>
     <ds:schemaRef ds:uri="http://schemas.openxmlformats.org/officeDocument/2006/bibliography"/>
   </ds:schemaRefs>

</xml_diff>

<commit_message>
erklärung zum navigationsbaum angepasst
</commit_message>
<xml_diff>
--- a/Entwurfsphase/Styleguide.docx
+++ b/Entwurfsphase/Styleguide.docx
@@ -501,32 +501,296 @@
       </w:pPr>
       <w:r>
         <w:tab/>
-        <w:t xml:space="preserve">- Navigationsbaum selbst besteht aus zwei Ebenen. Oberste Ebene immer "Aktionen" </w:t>
-      </w:r>
-      <w:r>
-        <w:tab/>
-        <w:t xml:space="preserve">  und darunter folgen die Aktionen</w:t>
-      </w:r>
-    </w:p>
-    <w:p>
-      <w:pPr>
-        <w:pStyle w:val="Listenabsatz"/>
-      </w:pPr>
-      <w:r>
-        <w:tab/>
-      </w:r>
-    </w:p>
-    <w:p>
-      <w:pPr>
-        <w:pStyle w:val="Listenabsatz"/>
-      </w:pPr>
-    </w:p>
-    <w:p>
-      <w:pPr>
-        <w:pStyle w:val="Listenabsatz"/>
-      </w:pPr>
-      <w:proofErr w:type="spellStart"/>
-      <w:r>
+        <w:t>- Navigationsbaum selbst besteht aus zwei Ebenen</w:t>
+      </w:r>
+      <w:r>
+        <w:t xml:space="preserve"> (Ausnahme </w:t>
+      </w:r>
+      <w:proofErr w:type="spellStart"/>
+      <w:r>
+        <w:t>Fachbereichsorg</w:t>
+      </w:r>
+      <w:proofErr w:type="spellEnd"/>
+      <w:r>
+        <w:t>.)</w:t>
+      </w:r>
+    </w:p>
+    <w:p>
+      <w:pPr>
+        <w:pStyle w:val="Listenabsatz"/>
+      </w:pPr>
+      <w:r>
+        <w:tab/>
+        <w:t xml:space="preserve">  </w:t>
+      </w:r>
+      <w:r>
+        <w:tab/>
+        <w:t xml:space="preserve">- </w:t>
+      </w:r>
+      <w:r>
+        <w:t xml:space="preserve">Die oberste </w:t>
+      </w:r>
+      <w:r>
+        <w:t xml:space="preserve">Ebene </w:t>
+      </w:r>
+      <w:r>
+        <w:t>heißt immer "Ak</w:t>
+      </w:r>
+      <w:r>
+        <w:t>tionen"</w:t>
+      </w:r>
+    </w:p>
+    <w:p>
+      <w:pPr>
+        <w:pStyle w:val="Listenabsatz"/>
+      </w:pPr>
+      <w:r>
+        <w:tab/>
+        <w:t xml:space="preserve">  </w:t>
+      </w:r>
+      <w:r>
+        <w:tab/>
+        <w:t xml:space="preserve">- </w:t>
+      </w:r>
+      <w:r>
+        <w:t>die darunter folgende Ebene beschr</w:t>
+      </w:r>
+      <w:r>
+        <w:t>e</w:t>
+      </w:r>
+      <w:r>
+        <w:t>i</w:t>
+      </w:r>
+      <w:r>
+        <w:t xml:space="preserve">ben die </w:t>
+      </w:r>
+      <w:r>
+        <w:t xml:space="preserve">für die Rolle möglichen </w:t>
+      </w:r>
+      <w:r>
+        <w:tab/>
+      </w:r>
+      <w:r>
+        <w:tab/>
+      </w:r>
+      <w:r>
+        <w:tab/>
+        <w:t xml:space="preserve">   </w:t>
+      </w:r>
+      <w:r>
+        <w:t>Aktionen</w:t>
+      </w:r>
+    </w:p>
+    <w:p>
+      <w:pPr>
+        <w:pStyle w:val="Listenabsatz"/>
+      </w:pPr>
+      <w:r>
+        <w:tab/>
+      </w:r>
+      <w:r>
+        <w:t xml:space="preserve">   </w:t>
+      </w:r>
+      <w:r>
+        <w:tab/>
+        <w:t xml:space="preserve">- </w:t>
+      </w:r>
+      <w:r>
+        <w:t xml:space="preserve">Der Navigationsbaum der </w:t>
+      </w:r>
+      <w:r>
+        <w:t>Fachbereichs</w:t>
+      </w:r>
+      <w:r>
+        <w:t xml:space="preserve">organisation besitzt </w:t>
+      </w:r>
+      <w:r>
+        <w:t xml:space="preserve">zur </w:t>
+      </w:r>
+      <w:r>
+        <w:tab/>
+      </w:r>
+      <w:r>
+        <w:tab/>
+      </w:r>
+      <w:r>
+        <w:tab/>
+        <w:t xml:space="preserve">   S</w:t>
+      </w:r>
+      <w:r>
+        <w:t>trukturierung drei</w:t>
+      </w:r>
+      <w:r>
+        <w:t xml:space="preserve"> </w:t>
+      </w:r>
+      <w:r>
+        <w:t>Ebenen</w:t>
+      </w:r>
+    </w:p>
+    <w:p>
+      <w:pPr>
+        <w:pStyle w:val="Listenabsatz"/>
+      </w:pPr>
+    </w:p>
+    <w:p>
+      <w:pPr>
+        <w:pStyle w:val="Listenabsatz"/>
+      </w:pPr>
+      <w:r>
+        <w:t>Zwei Beispiele (links für Fachbereichsorganisation, rechts für Bereichsleiter):</w:t>
+      </w:r>
+    </w:p>
+    <w:p>
+      <w:pPr>
+        <w:pStyle w:val="Listenabsatz"/>
+      </w:pPr>
+      <w:r>
+        <w:rPr>
+          <w:noProof/>
+          <w:lang w:eastAsia="de-DE"/>
+        </w:rPr>
+        <w:drawing>
+          <wp:anchor distT="0" distB="0" distL="114300" distR="114300" simplePos="0" relativeHeight="251658240" behindDoc="1" locked="0" layoutInCell="1" allowOverlap="1">
+            <wp:simplePos x="0" y="0"/>
+            <wp:positionH relativeFrom="column">
+              <wp:posOffset>3053080</wp:posOffset>
+            </wp:positionH>
+            <wp:positionV relativeFrom="paragraph">
+              <wp:posOffset>140970</wp:posOffset>
+            </wp:positionV>
+            <wp:extent cx="1905000" cy="1762125"/>
+            <wp:effectExtent l="19050" t="0" r="0" b="0"/>
+            <wp:wrapTight wrapText="bothSides">
+              <wp:wrapPolygon edited="0">
+                <wp:start x="-216" y="0"/>
+                <wp:lineTo x="-216" y="21483"/>
+                <wp:lineTo x="21600" y="21483"/>
+                <wp:lineTo x="21600" y="0"/>
+                <wp:lineTo x="-216" y="0"/>
+              </wp:wrapPolygon>
+            </wp:wrapTight>
+            <wp:docPr id="6" name="Bild 2" descr="C:\Users\nat\Desktop\DHBW\fallstudie\screenshots fuer styleguide\navtree2.jpg"/>
+            <wp:cNvGraphicFramePr>
+              <a:graphicFrameLocks xmlns:a="http://schemas.openxmlformats.org/drawingml/2006/main" noChangeAspect="1"/>
+            </wp:cNvGraphicFramePr>
+            <a:graphic xmlns:a="http://schemas.openxmlformats.org/drawingml/2006/main">
+              <a:graphicData uri="http://schemas.openxmlformats.org/drawingml/2006/picture">
+                <pic:pic xmlns:pic="http://schemas.openxmlformats.org/drawingml/2006/picture">
+                  <pic:nvPicPr>
+                    <pic:cNvPr id="0" name="Picture 2" descr="C:\Users\nat\Desktop\DHBW\fallstudie\screenshots fuer styleguide\navtree2.jpg"/>
+                    <pic:cNvPicPr>
+                      <a:picLocks noChangeAspect="1" noChangeArrowheads="1"/>
+                    </pic:cNvPicPr>
+                  </pic:nvPicPr>
+                  <pic:blipFill>
+                    <a:blip r:embed="rId7"/>
+                    <a:srcRect/>
+                    <a:stretch>
+                      <a:fillRect/>
+                    </a:stretch>
+                  </pic:blipFill>
+                  <pic:spPr bwMode="auto">
+                    <a:xfrm>
+                      <a:off x="0" y="0"/>
+                      <a:ext cx="1905000" cy="1762125"/>
+                    </a:xfrm>
+                    <a:prstGeom prst="rect">
+                      <a:avLst/>
+                    </a:prstGeom>
+                    <a:noFill/>
+                    <a:ln w="9525">
+                      <a:noFill/>
+                      <a:miter lim="800000"/>
+                      <a:headEnd/>
+                      <a:tailEnd/>
+                    </a:ln>
+                  </pic:spPr>
+                </pic:pic>
+              </a:graphicData>
+            </a:graphic>
+          </wp:anchor>
+        </w:drawing>
+      </w:r>
+      <w:r>
+        <w:rPr>
+          <w:noProof/>
+          <w:lang w:eastAsia="de-DE"/>
+        </w:rPr>
+        <w:drawing>
+          <wp:inline distT="0" distB="0" distL="0" distR="0">
+            <wp:extent cx="1750858" cy="6162675"/>
+            <wp:effectExtent l="19050" t="0" r="1742" b="0"/>
+            <wp:docPr id="2" name="Bild 1" descr="C:\Users\nat\Desktop\DHBW\fallstudie\screenshots fuer styleguide\navtree.jpg"/>
+            <wp:cNvGraphicFramePr>
+              <a:graphicFrameLocks xmlns:a="http://schemas.openxmlformats.org/drawingml/2006/main" noChangeAspect="1"/>
+            </wp:cNvGraphicFramePr>
+            <a:graphic xmlns:a="http://schemas.openxmlformats.org/drawingml/2006/main">
+              <a:graphicData uri="http://schemas.openxmlformats.org/drawingml/2006/picture">
+                <pic:pic xmlns:pic="http://schemas.openxmlformats.org/drawingml/2006/picture">
+                  <pic:nvPicPr>
+                    <pic:cNvPr id="0" name="Picture 1" descr="C:\Users\nat\Desktop\DHBW\fallstudie\screenshots fuer styleguide\navtree.jpg"/>
+                    <pic:cNvPicPr>
+                      <a:picLocks noChangeAspect="1" noChangeArrowheads="1"/>
+                    </pic:cNvPicPr>
+                  </pic:nvPicPr>
+                  <pic:blipFill>
+                    <a:blip r:embed="rId8"/>
+                    <a:srcRect/>
+                    <a:stretch>
+                      <a:fillRect/>
+                    </a:stretch>
+                  </pic:blipFill>
+                  <pic:spPr bwMode="auto">
+                    <a:xfrm>
+                      <a:off x="0" y="0"/>
+                      <a:ext cx="1751330" cy="6162675"/>
+                    </a:xfrm>
+                    <a:prstGeom prst="rect">
+                      <a:avLst/>
+                    </a:prstGeom>
+                    <a:noFill/>
+                    <a:ln w="9525">
+                      <a:noFill/>
+                      <a:miter lim="800000"/>
+                      <a:headEnd/>
+                      <a:tailEnd/>
+                    </a:ln>
+                  </pic:spPr>
+                </pic:pic>
+              </a:graphicData>
+            </a:graphic>
+          </wp:inline>
+        </w:drawing>
+      </w:r>
+    </w:p>
+    <w:p>
+      <w:pPr>
+        <w:pStyle w:val="Listenabsatz"/>
+      </w:pPr>
+      <w:r>
+        <w:tab/>
+      </w:r>
+    </w:p>
+    <w:p>
+      <w:pPr>
+        <w:pStyle w:val="Listenabsatz"/>
+      </w:pPr>
+      <w:r>
+        <w:tab/>
+      </w:r>
+    </w:p>
+    <w:p>
+      <w:pPr>
+        <w:pStyle w:val="Listenabsatz"/>
+      </w:pPr>
+    </w:p>
+    <w:p>
+      <w:pPr>
+        <w:pStyle w:val="Listenabsatz"/>
+      </w:pPr>
+      <w:proofErr w:type="spellStart"/>
+      <w:r>
+        <w:lastRenderedPageBreak/>
         <w:t>L_Ueberschrift</w:t>
       </w:r>
       <w:proofErr w:type="spellEnd"/>
@@ -861,7 +1125,12 @@
       </w:pPr>
       <w:r>
         <w:tab/>
-        <w:t>- Hintergrundfarbe Standard</w:t>
+      </w:r>
+      <w:r>
+        <w:t>- Hintergrundfarbe</w:t>
+      </w:r>
+      <w:r>
+        <w:t>: Standard</w:t>
       </w:r>
     </w:p>
     <w:p>
@@ -1396,7 +1665,7 @@
                     </pic:cNvPicPr>
                   </pic:nvPicPr>
                   <pic:blipFill>
-                    <a:blip r:embed="rId7"/>
+                    <a:blip r:embed="rId9"/>
                     <a:srcRect/>
                     <a:stretch>
                       <a:fillRect/>
@@ -1480,175 +1749,173 @@
     <w:p>
       <w:pPr>
         <w:pStyle w:val="Listenabsatz"/>
-        <w:rPr>
-          <w:lang w:val="en-US"/>
-        </w:rPr>
-      </w:pPr>
-      <w:r>
-        <w:tab/>
-      </w:r>
-      <w:r>
-        <w:tab/>
-      </w:r>
-      <w:r>
-        <w:rPr>
-          <w:lang w:val="en-US"/>
-        </w:rPr>
+      </w:pPr>
+      <w:r>
+        <w:tab/>
+      </w:r>
+      <w:r>
+        <w:tab/>
+      </w:r>
+      <w:r>
         <w:t xml:space="preserve"> "+" Button → 70 </w:t>
       </w:r>
-      <w:proofErr w:type="spellStart"/>
-      <w:r>
-        <w:rPr>
-          <w:lang w:val="en-US"/>
-        </w:rPr>
+      <w:r>
         <w:t>breit</w:t>
       </w:r>
-      <w:proofErr w:type="spellEnd"/>
-    </w:p>
-    <w:p>
-      <w:pPr>
-        <w:pStyle w:val="Listenabsatz"/>
-        <w:rPr>
-          <w:lang w:val="en-US"/>
-        </w:rPr>
-      </w:pPr>
-      <w:r>
-        <w:rPr>
-          <w:lang w:val="en-US"/>
-        </w:rPr>
-        <w:tab/>
-      </w:r>
-      <w:r>
-        <w:rPr>
-          <w:lang w:val="en-US"/>
-        </w:rPr>
-        <w:tab/>
-        <w:t xml:space="preserve">"-" Button → 70 </w:t>
-      </w:r>
-      <w:proofErr w:type="spellStart"/>
-      <w:r>
-        <w:rPr>
-          <w:lang w:val="en-US"/>
-        </w:rPr>
-        <w:t>breit</w:t>
-      </w:r>
-      <w:proofErr w:type="spellEnd"/>
-    </w:p>
-    <w:p>
-      <w:pPr>
-        <w:pStyle w:val="Listenabsatz"/>
-        <w:rPr>
-          <w:lang w:val="en-US"/>
-        </w:rPr>
-      </w:pPr>
-      <w:r>
-        <w:rPr>
-          <w:lang w:val="en-US"/>
-        </w:rPr>
-        <w:tab/>
-      </w:r>
-      <w:r>
-        <w:rPr>
-          <w:lang w:val="en-US"/>
-        </w:rPr>
-        <w:tab/>
-      </w:r>
-      <w:r>
-        <w:rPr>
-          <w:lang w:val="en-US"/>
-        </w:rPr>
+    </w:p>
+    <w:p>
+      <w:pPr>
+        <w:pStyle w:val="Listenabsatz"/>
+      </w:pPr>
+      <w:r>
+        <w:tab/>
+      </w:r>
+      <w:r>
+        <w:tab/>
+        <w:t>"-" Button → 70 breit</w:t>
+      </w:r>
+    </w:p>
+    <w:p>
+      <w:pPr>
+        <w:pStyle w:val="Listenabsatz"/>
+      </w:pPr>
+      <w:r>
+        <w:tab/>
+      </w:r>
+      <w:r>
+        <w:tab/>
+      </w:r>
+      <w:r>
         <w:t>"</w:t>
       </w:r>
       <w:proofErr w:type="spellStart"/>
       <w:r>
-        <w:rPr>
-          <w:lang w:val="en-US"/>
-        </w:rPr>
         <w:t>DrillDown"Button</w:t>
       </w:r>
       <w:proofErr w:type="spellEnd"/>
       <w:r>
-        <w:rPr>
-          <w:lang w:val="en-US"/>
-        </w:rPr>
-        <w:t xml:space="preserve"> </w:t>
-      </w:r>
-      <w:r>
-        <w:rPr>
-          <w:lang w:val="en-US"/>
-        </w:rPr>
-        <w:t xml:space="preserve">→ 90 </w:t>
-      </w:r>
-      <w:proofErr w:type="spellStart"/>
-      <w:r>
-        <w:rPr>
-          <w:lang w:val="en-US"/>
-        </w:rPr>
-        <w:t>breit</w:t>
-      </w:r>
-      <w:proofErr w:type="spellEnd"/>
-    </w:p>
-    <w:p>
-      <w:pPr>
-        <w:pStyle w:val="Listenabsatz"/>
-        <w:rPr>
-          <w:lang w:val="en-US"/>
-        </w:rPr>
-      </w:pPr>
-      <w:r>
-        <w:rPr>
-          <w:lang w:val="en-US"/>
-        </w:rPr>
+        <w:t xml:space="preserve"> → 90 breit</w:t>
+      </w:r>
+    </w:p>
+    <w:p>
+      <w:pPr>
+        <w:pStyle w:val="Listenabsatz"/>
+      </w:pPr>
+      <w:r>
+        <w:tab/>
+        <w:t>- Hintergrundfarbe</w:t>
+      </w:r>
+      <w:r>
+        <w:t xml:space="preserve">: Standard </w:t>
+      </w:r>
+    </w:p>
+    <w:p>
+      <w:pPr>
+        <w:pStyle w:val="Listenabsatz"/>
+      </w:pPr>
+    </w:p>
+    <w:p>
+      <w:pPr>
+        <w:pStyle w:val="Listenabsatz"/>
+      </w:pPr>
+      <w:r>
+        <w:t>Labels (</w:t>
+      </w:r>
+      <w:proofErr w:type="spellStart"/>
+      <w:r>
+        <w:t>JLabel</w:t>
+      </w:r>
+      <w:proofErr w:type="spellEnd"/>
+      <w:r>
+        <w:t>):</w:t>
+      </w:r>
+    </w:p>
+    <w:p>
+      <w:pPr>
+        <w:pStyle w:val="Listenabsatz"/>
+      </w:pPr>
+      <w:r>
+        <w:tab/>
+        <w:t>- Größe: 30 Hoch; Breite: Meist 150</w:t>
+      </w:r>
+    </w:p>
+    <w:p>
+      <w:pPr>
+        <w:pStyle w:val="Listenabsatz"/>
+      </w:pPr>
+      <w:r>
+        <w:tab/>
+        <w:t>-</w:t>
+      </w:r>
+      <w:r>
+        <w:t xml:space="preserve"> Hintergrundfarbe</w:t>
+      </w:r>
+      <w:r>
+        <w:t>: Standard</w:t>
+      </w:r>
+    </w:p>
+    <w:p>
+      <w:pPr>
+        <w:pStyle w:val="Listenabsatz"/>
+      </w:pPr>
+      <w:r>
+        <w:tab/>
+        <w:t>- Besitzt keine Umrandung</w:t>
+      </w:r>
+    </w:p>
+    <w:p>
+      <w:pPr>
+        <w:pStyle w:val="Listenabsatz"/>
+      </w:pPr>
+      <w:r>
         <w:tab/>
         <w:t xml:space="preserve">- </w:t>
       </w:r>
-      <w:proofErr w:type="spellStart"/>
-      <w:r>
-        <w:rPr>
-          <w:lang w:val="en-US"/>
-        </w:rPr>
-        <w:t>Keine</w:t>
-      </w:r>
-      <w:proofErr w:type="spellEnd"/>
-      <w:r>
-        <w:rPr>
-          <w:lang w:val="en-US"/>
-        </w:rPr>
-        <w:t xml:space="preserve"> </w:t>
-      </w:r>
-      <w:proofErr w:type="spellStart"/>
-      <w:r>
-        <w:rPr>
-          <w:lang w:val="en-US"/>
-        </w:rPr>
-        <w:t>Hintergrundfarbe</w:t>
-      </w:r>
-      <w:proofErr w:type="spellEnd"/>
-      <w:r>
-        <w:rPr>
-          <w:lang w:val="en-US"/>
-        </w:rPr>
-        <w:t xml:space="preserve"> (Standard)</w:t>
-      </w:r>
-    </w:p>
-    <w:p>
-      <w:pPr>
-        <w:pStyle w:val="Listenabsatz"/>
-        <w:rPr>
-          <w:lang w:val="en-US"/>
-        </w:rPr>
-      </w:pPr>
-    </w:p>
-    <w:p>
-      <w:pPr>
-        <w:pStyle w:val="Listenabsatz"/>
-      </w:pPr>
-      <w:r>
-        <w:t>Labels (</w:t>
-      </w:r>
-      <w:proofErr w:type="spellStart"/>
-      <w:r>
-        <w:t>JLabel</w:t>
+      <w:r>
+        <w:t>Befinden sich meist bei y = 30</w:t>
+      </w:r>
+    </w:p>
+    <w:p>
+      <w:pPr>
+        <w:pStyle w:val="Listenabsatz"/>
+      </w:pPr>
+      <w:r>
+        <w:lastRenderedPageBreak/>
+        <w:tab/>
+        <w:t xml:space="preserve">- Enden mit Doppelpunkt ":", wenn sie sich auf ein </w:t>
+      </w:r>
+      <w:proofErr w:type="spellStart"/>
+      <w:r>
+        <w:t>JTextField</w:t>
+      </w:r>
+      <w:proofErr w:type="spellEnd"/>
+      <w:r>
+        <w:t xml:space="preserve">, </w:t>
+      </w:r>
+      <w:proofErr w:type="spellStart"/>
+      <w:r>
+        <w:t>JButton</w:t>
+      </w:r>
+      <w:proofErr w:type="spellEnd"/>
+      <w:r>
+        <w:t xml:space="preserve"> usw. beziehen</w:t>
+      </w:r>
+    </w:p>
+    <w:p>
+      <w:pPr>
+        <w:pStyle w:val="Listenabsatz"/>
+      </w:pPr>
+    </w:p>
+    <w:p>
+      <w:pPr>
+        <w:pStyle w:val="Listenabsatz"/>
+      </w:pPr>
+      <w:r>
+        <w:t>Textfelder (</w:t>
+      </w:r>
+      <w:proofErr w:type="spellStart"/>
+      <w:r>
+        <w:t>JTextField</w:t>
       </w:r>
       <w:proofErr w:type="spellEnd"/>
       <w:r>
@@ -1661,86 +1928,88 @@
       </w:pPr>
       <w:r>
         <w:tab/>
-        <w:t>- Größe: 30 Hoch; Breite: Meist 150</w:t>
-      </w:r>
-    </w:p>
-    <w:p>
-      <w:pPr>
-        <w:pStyle w:val="Listenabsatz"/>
-      </w:pPr>
-      <w:r>
-        <w:tab/>
-        <w:t xml:space="preserve">- </w:t>
-      </w:r>
-      <w:r>
-        <w:t>Hintergrundfarbe</w:t>
-      </w:r>
-      <w:r>
-        <w:t xml:space="preserve"> (Standard)</w:t>
-      </w:r>
-    </w:p>
-    <w:p>
-      <w:pPr>
-        <w:pStyle w:val="Listenabsatz"/>
-      </w:pPr>
-      <w:r>
-        <w:tab/>
-        <w:t>- Besitzt keine Umrandung</w:t>
-      </w:r>
-    </w:p>
-    <w:p>
-      <w:pPr>
-        <w:pStyle w:val="Listenabsatz"/>
-      </w:pPr>
-      <w:r>
-        <w:tab/>
-        <w:t xml:space="preserve">- </w:t>
-      </w:r>
-      <w:r>
-        <w:t>Befinden sich meist bei y = 30</w:t>
-      </w:r>
-    </w:p>
-    <w:p>
-      <w:pPr>
-        <w:pStyle w:val="Listenabsatz"/>
-      </w:pPr>
-      <w:r>
-        <w:lastRenderedPageBreak/>
-        <w:tab/>
-        <w:t xml:space="preserve">- Enden mit Doppelpunkt ":", wenn sie sich auf ein </w:t>
+        <w:t xml:space="preserve">- Größe: </w:t>
+      </w:r>
+      <w:r>
+        <w:t>30 Hoch; Breite angepasst, sodass 30 zum rechten Rand bleiben (meist 390)</w:t>
+      </w:r>
+    </w:p>
+    <w:p>
+      <w:pPr>
+        <w:pStyle w:val="Listenabsatz"/>
+      </w:pPr>
+      <w:r>
+        <w:tab/>
+      </w:r>
+      <w:r>
+        <w:t>- Hintergrundfarbe</w:t>
+      </w:r>
+      <w:r>
+        <w:t>: Standard</w:t>
+      </w:r>
+    </w:p>
+    <w:p>
+      <w:pPr>
+        <w:pStyle w:val="Listenabsatz"/>
+      </w:pPr>
+    </w:p>
+    <w:p>
+      <w:pPr>
+        <w:pStyle w:val="Listenabsatz"/>
+      </w:pPr>
+      <w:r>
+        <w:t>Passwortfeld (</w:t>
+      </w:r>
+      <w:proofErr w:type="spellStart"/>
+      <w:r>
+        <w:t>JPassword</w:t>
+      </w:r>
+      <w:r>
+        <w:t>Field</w:t>
+      </w:r>
+      <w:proofErr w:type="spellEnd"/>
+      <w:r>
+        <w:t>):</w:t>
+      </w:r>
+    </w:p>
+    <w:p>
+      <w:pPr>
+        <w:pStyle w:val="Listenabsatz"/>
+      </w:pPr>
+      <w:r>
+        <w:tab/>
+        <w:t xml:space="preserve">- siehe </w:t>
       </w:r>
       <w:proofErr w:type="spellStart"/>
       <w:r>
         <w:t>JTextField</w:t>
       </w:r>
       <w:proofErr w:type="spellEnd"/>
-      <w:r>
-        <w:t xml:space="preserve">, </w:t>
-      </w:r>
-      <w:proofErr w:type="spellStart"/>
-      <w:r>
-        <w:t>JButton</w:t>
-      </w:r>
-      <w:proofErr w:type="spellEnd"/>
-      <w:r>
-        <w:t xml:space="preserve"> usw. beziehen</w:t>
-      </w:r>
-    </w:p>
-    <w:p>
-      <w:pPr>
-        <w:pStyle w:val="Listenabsatz"/>
-      </w:pPr>
-    </w:p>
-    <w:p>
-      <w:pPr>
-        <w:pStyle w:val="Listenabsatz"/>
-      </w:pPr>
-      <w:r>
-        <w:t>Textfelder (</w:t>
-      </w:r>
-      <w:proofErr w:type="spellStart"/>
-      <w:r>
-        <w:t>JTextField</w:t>
+    </w:p>
+    <w:p>
+      <w:pPr>
+        <w:pStyle w:val="Listenabsatz"/>
+      </w:pPr>
+      <w:r>
+        <w:tab/>
+        <w:t>- Eingegebener Text wird verschlüsselt angezeigt</w:t>
+      </w:r>
+    </w:p>
+    <w:p>
+      <w:pPr>
+        <w:pStyle w:val="Listenabsatz"/>
+      </w:pPr>
+    </w:p>
+    <w:p>
+      <w:pPr>
+        <w:pStyle w:val="Listenabsatz"/>
+      </w:pPr>
+      <w:r>
+        <w:t>Auswahlliste (</w:t>
+      </w:r>
+      <w:proofErr w:type="spellStart"/>
+      <w:r>
+        <w:t>JComboBox</w:t>
       </w:r>
       <w:proofErr w:type="spellEnd"/>
       <w:r>
@@ -1753,42 +2022,41 @@
       </w:pPr>
       <w:r>
         <w:tab/>
-        <w:t xml:space="preserve">- Größe: </w:t>
-      </w:r>
-      <w:r>
-        <w:t>30 Hoch; Breite angepasst, sodass 30 zum rechten Rand bleiben (meist 390)</w:t>
-      </w:r>
-    </w:p>
-    <w:p>
-      <w:pPr>
-        <w:pStyle w:val="Listenabsatz"/>
-      </w:pPr>
-      <w:r>
-        <w:tab/>
-        <w:t>- Keine Hintergrundfarbe</w:t>
-      </w:r>
-      <w:r>
-        <w:t xml:space="preserve"> (Standard)</w:t>
-      </w:r>
-    </w:p>
-    <w:p>
-      <w:pPr>
-        <w:pStyle w:val="Listenabsatz"/>
-      </w:pPr>
-    </w:p>
-    <w:p>
-      <w:pPr>
-        <w:pStyle w:val="Listenabsatz"/>
-      </w:pPr>
-      <w:r>
-        <w:t>Passwortfeld (</w:t>
-      </w:r>
-      <w:proofErr w:type="spellStart"/>
-      <w:r>
-        <w:t>JPassword</w:t>
-      </w:r>
-      <w:r>
-        <w:t>Field</w:t>
+        <w:t xml:space="preserve">- Größe: 30 Hoch; Breite angepasst, </w:t>
+      </w:r>
+      <w:r>
+        <w:t>sodass 30 zum rechten Rand bleiben (meist 390)</w:t>
+      </w:r>
+    </w:p>
+    <w:p>
+      <w:pPr>
+        <w:pStyle w:val="Listenabsatz"/>
+      </w:pPr>
+      <w:r>
+        <w:tab/>
+      </w:r>
+      <w:r>
+        <w:t>- Hintergrundfarbe</w:t>
+      </w:r>
+      <w:r>
+        <w:t>: Standard</w:t>
+      </w:r>
+    </w:p>
+    <w:p>
+      <w:pPr>
+        <w:pStyle w:val="Listenabsatz"/>
+      </w:pPr>
+    </w:p>
+    <w:p>
+      <w:pPr>
+        <w:pStyle w:val="Listenabsatz"/>
+      </w:pPr>
+      <w:r>
+        <w:t>Wochenauswahl (</w:t>
+      </w:r>
+      <w:proofErr w:type="spellStart"/>
+      <w:r>
+        <w:t>JRadioButton</w:t>
       </w:r>
       <w:proofErr w:type="spellEnd"/>
       <w:r>
@@ -1801,38 +2069,52 @@
       </w:pPr>
       <w:r>
         <w:tab/>
-        <w:t xml:space="preserve">- siehe </w:t>
-      </w:r>
-      <w:proofErr w:type="spellStart"/>
-      <w:r>
-        <w:t>JTextField</w:t>
-      </w:r>
-      <w:proofErr w:type="spellEnd"/>
-    </w:p>
-    <w:p>
-      <w:pPr>
-        <w:pStyle w:val="Listenabsatz"/>
-      </w:pPr>
-      <w:r>
-        <w:tab/>
-        <w:t>- Eingegebener Text wird verschlüsselt angezeigt</w:t>
-      </w:r>
-    </w:p>
-    <w:p>
-      <w:pPr>
-        <w:pStyle w:val="Listenabsatz"/>
-      </w:pPr>
-    </w:p>
-    <w:p>
-      <w:pPr>
-        <w:pStyle w:val="Listenabsatz"/>
-      </w:pPr>
-      <w:r>
-        <w:t>Auswahlliste (</w:t>
-      </w:r>
-      <w:proofErr w:type="spellStart"/>
-      <w:r>
-        <w:t>JComboBox</w:t>
+        <w:t>- Größe: 70*30</w:t>
+      </w:r>
+    </w:p>
+    <w:p>
+      <w:pPr>
+        <w:pStyle w:val="Listenabsatz"/>
+      </w:pPr>
+      <w:r>
+        <w:tab/>
+      </w:r>
+      <w:r>
+        <w:t>- Hintergrundfarbe</w:t>
+      </w:r>
+      <w:r>
+        <w:t>: Standard</w:t>
+      </w:r>
+    </w:p>
+    <w:p>
+      <w:pPr>
+        <w:pStyle w:val="Listenabsatz"/>
+      </w:pPr>
+      <w:r>
+        <w:tab/>
+        <w:t>- Text steht hinter den Buttons</w:t>
+      </w:r>
+    </w:p>
+    <w:p>
+      <w:pPr>
+        <w:pStyle w:val="Listenabsatz"/>
+      </w:pPr>
+    </w:p>
+    <w:p>
+      <w:pPr>
+        <w:pStyle w:val="Listenabsatz"/>
+      </w:pPr>
+      <w:proofErr w:type="spellStart"/>
+      <w:r>
+        <w:t>Scrollbarer</w:t>
+      </w:r>
+      <w:proofErr w:type="spellEnd"/>
+      <w:r>
+        <w:t xml:space="preserve"> Teil (</w:t>
+      </w:r>
+      <w:proofErr w:type="spellStart"/>
+      <w:r>
+        <w:t>JScrollPane</w:t>
       </w:r>
       <w:proofErr w:type="spellEnd"/>
       <w:r>
@@ -1845,107 +2127,6 @@
       </w:pPr>
       <w:r>
         <w:tab/>
-        <w:t xml:space="preserve">- Größe: 30 Hoch; Breite angepasst, </w:t>
-      </w:r>
-      <w:r>
-        <w:t>sodass 30 zum rechten Rand bleiben (meist 390)</w:t>
-      </w:r>
-    </w:p>
-    <w:p>
-      <w:pPr>
-        <w:pStyle w:val="Listenabsatz"/>
-      </w:pPr>
-      <w:r>
-        <w:tab/>
-        <w:t xml:space="preserve">- </w:t>
-      </w:r>
-      <w:r>
-        <w:t>Hintergrundfarbe (Standard)</w:t>
-      </w:r>
-    </w:p>
-    <w:p>
-      <w:pPr>
-        <w:pStyle w:val="Listenabsatz"/>
-      </w:pPr>
-    </w:p>
-    <w:p>
-      <w:pPr>
-        <w:pStyle w:val="Listenabsatz"/>
-      </w:pPr>
-      <w:r>
-        <w:t>Wochenauswahl (</w:t>
-      </w:r>
-      <w:proofErr w:type="spellStart"/>
-      <w:r>
-        <w:t>JRadioButton</w:t>
-      </w:r>
-      <w:proofErr w:type="spellEnd"/>
-      <w:r>
-        <w:t>):</w:t>
-      </w:r>
-    </w:p>
-    <w:p>
-      <w:pPr>
-        <w:pStyle w:val="Listenabsatz"/>
-      </w:pPr>
-      <w:r>
-        <w:tab/>
-        <w:t>- Größe: 70*30</w:t>
-      </w:r>
-    </w:p>
-    <w:p>
-      <w:pPr>
-        <w:pStyle w:val="Listenabsatz"/>
-      </w:pPr>
-      <w:r>
-        <w:tab/>
-        <w:t>- Keine Hintergrundfarbe</w:t>
-      </w:r>
-      <w:r>
-        <w:t xml:space="preserve"> (Standard)</w:t>
-      </w:r>
-    </w:p>
-    <w:p>
-      <w:pPr>
-        <w:pStyle w:val="Listenabsatz"/>
-      </w:pPr>
-      <w:r>
-        <w:tab/>
-        <w:t>- Text steht hinter den Buttons</w:t>
-      </w:r>
-    </w:p>
-    <w:p>
-      <w:pPr>
-        <w:pStyle w:val="Listenabsatz"/>
-      </w:pPr>
-    </w:p>
-    <w:p>
-      <w:pPr>
-        <w:pStyle w:val="Listenabsatz"/>
-      </w:pPr>
-      <w:proofErr w:type="spellStart"/>
-      <w:r>
-        <w:t>Scrollbarer</w:t>
-      </w:r>
-      <w:proofErr w:type="spellEnd"/>
-      <w:r>
-        <w:t xml:space="preserve"> Teil (</w:t>
-      </w:r>
-      <w:proofErr w:type="spellStart"/>
-      <w:r>
-        <w:t>JScrollPane</w:t>
-      </w:r>
-      <w:proofErr w:type="spellEnd"/>
-      <w:r>
-        <w:t>):</w:t>
-      </w:r>
-    </w:p>
-    <w:p>
-      <w:pPr>
-        <w:pStyle w:val="Listenabsatz"/>
-      </w:pPr>
-      <w:r>
-        <w:tab/>
         <w:t>- wird bei der Einsicht der Daten benötigt (Damit man die Tabelle scrollen kann)</w:t>
       </w:r>
     </w:p>
@@ -1981,13 +2162,12 @@
       </w:pPr>
       <w:r>
         <w:tab/>
-        <w:t>-</w:t>
-      </w:r>
-      <w:r>
-        <w:t xml:space="preserve"> </w:t>
-      </w:r>
-      <w:r>
-        <w:t>Hintergrundfarbe (Standard)</w:t>
+      </w:r>
+      <w:r>
+        <w:t>- Hintergrundfarbe</w:t>
+      </w:r>
+      <w:r>
+        <w:t>: Standard</w:t>
       </w:r>
     </w:p>
     <w:p>
@@ -2108,10 +2288,12 @@
       </w:pPr>
       <w:r>
         <w:tab/>
-        <w:t xml:space="preserve">- </w:t>
-      </w:r>
-      <w:r>
-        <w:t>Hintergrundfarbe (Standard)</w:t>
+      </w:r>
+      <w:r>
+        <w:t>- Hintergrundfarbe</w:t>
+      </w:r>
+      <w:r>
+        <w:t>: Standard</w:t>
       </w:r>
     </w:p>
     <w:p>
@@ -2179,7 +2361,7 @@
                     </pic:cNvPicPr>
                   </pic:nvPicPr>
                   <pic:blipFill>
-                    <a:blip r:embed="rId8"/>
+                    <a:blip r:embed="rId10"/>
                     <a:srcRect/>
                     <a:stretch>
                       <a:fillRect/>
@@ -2390,7 +2572,7 @@
                     </pic:cNvPicPr>
                   </pic:nvPicPr>
                   <pic:blipFill>
-                    <a:blip r:embed="rId9"/>
+                    <a:blip r:embed="rId11"/>
                     <a:srcRect/>
                     <a:stretch>
                       <a:fillRect/>

</xml_diff>